<commit_message>
Feat: Add {atribuicao} variable to DOCX export
</commit_message>
<xml_diff>
--- a/public/templates/capa.docx
+++ b/public/templates/capa.docx
@@ -458,8 +458,6 @@
         </w:rPr>
         <w:t>autuacao</w:t>
       </w:r>
-      <w:bookmarkStart w:id="1" w:name="_GoBack"/>
-      <w:bookmarkEnd w:id="1"/>
       <w:r>
         <w:rPr>
           <w:rFonts w:hint="default" w:ascii="Times New Roman" w:hAnsi="Times New Roman" w:eastAsia="Consolas" w:cs="Times New Roman"/>
@@ -774,8 +772,10 @@
           <w:u w:val="single"/>
           <w:lang w:val="pt-PT"/>
         </w:rPr>
-        <w:t>autuacao</w:t>
-      </w:r>
+        <w:t>atribuicao</w:t>
+      </w:r>
+      <w:bookmarkStart w:id="1" w:name="_GoBack"/>
+      <w:bookmarkEnd w:id="1"/>
       <w:r>
         <w:rPr>
           <w:rFonts w:hint="default" w:ascii="Times New Roman" w:hAnsi="Times New Roman" w:eastAsia="Consolas" w:cs="Times New Roman"/>
@@ -2648,7 +2648,7 @@
     <w:lsdException w:uiPriority="99" w:name="Normal Indent"/>
     <w:lsdException w:uiPriority="99" w:name="footnote text"/>
     <w:lsdException w:uiPriority="99" w:name="annotation text"/>
-    <w:lsdException w:uiPriority="0" w:semiHidden="0" w:name="header"/>
+    <w:lsdException w:qFormat="1" w:uiPriority="0" w:semiHidden="0" w:name="header"/>
     <w:lsdException w:qFormat="1" w:uiPriority="0" w:semiHidden="0" w:name="footer"/>
     <w:lsdException w:uiPriority="99" w:name="index heading"/>
     <w:lsdException w:qFormat="1" w:unhideWhenUsed="0" w:uiPriority="0" w:semiHidden="0" w:name="caption"/>
@@ -2697,7 +2697,7 @@
     <w:lsdException w:uiPriority="99" w:name="Body Text First Indent"/>
     <w:lsdException w:uiPriority="99" w:name="Body Text First Indent 2"/>
     <w:lsdException w:uiPriority="99" w:name="Note Heading"/>
-    <w:lsdException w:uiPriority="99" w:name="Body Text 2"/>
+    <w:lsdException w:qFormat="1" w:uiPriority="99" w:name="Body Text 2"/>
     <w:lsdException w:uiPriority="99" w:name="Body Text 3"/>
     <w:lsdException w:uiPriority="99" w:name="Body Text Indent 2"/>
     <w:lsdException w:uiPriority="99" w:name="Body Text Indent 3"/>
@@ -2923,6 +2923,7 @@
     <w:link w:val="27"/>
     <w:semiHidden/>
     <w:unhideWhenUsed/>
+    <w:qFormat/>
     <w:uiPriority w:val="99"/>
     <w:pPr>
       <w:spacing w:after="120" w:line="480" w:lineRule="auto"/>
@@ -2987,6 +2988,7 @@
     <w:basedOn w:val="1"/>
     <w:link w:val="25"/>
     <w:unhideWhenUsed/>
+    <w:qFormat/>
     <w:uiPriority w:val="0"/>
     <w:pPr>
       <w:tabs>
@@ -3113,6 +3115,7 @@
     <w:name w:val="Cabeçalho Caráter"/>
     <w:basedOn w:val="8"/>
     <w:link w:val="16"/>
+    <w:qFormat/>
     <w:uiPriority w:val="99"/>
     <w:rPr>
       <w:rFonts w:ascii="Times New Roman" w:hAnsi="Times New Roman" w:eastAsia="Times New Roman" w:cs="Times New Roman"/>

</xml_diff>